<commit_message>
Finalized M4 file for real this time
</commit_message>
<xml_diff>
--- a/M4/M4.docx
+++ b/M4/M4.docx
@@ -748,17 +748,6 @@
     <w:p>
       <w:pPr>
         <w:spacing w:after="0" w:line="360" w:lineRule="auto"/>
-        <w:rPr>
-          <w:rFonts w:ascii="Times New Roman" w:hAnsi="Times New Roman" w:cs="Times New Roman"/>
-          <w:b/>
-          <w:sz w:val="24"/>
-          <w:szCs w:val="24"/>
-        </w:rPr>
-      </w:pPr>
-    </w:p>
-    <w:p>
-      <w:pPr>
-        <w:spacing w:after="0" w:line="360" w:lineRule="auto"/>
         <w:jc w:val="center"/>
         <w:rPr>
           <w:rFonts w:ascii="Times New Roman" w:hAnsi="Times New Roman" w:cs="Times New Roman"/>
@@ -767,6 +756,20 @@
           <w:szCs w:val="24"/>
         </w:rPr>
       </w:pPr>
+    </w:p>
+    <w:p>
+      <w:pPr>
+        <w:spacing w:after="0" w:line="360" w:lineRule="auto"/>
+        <w:jc w:val="center"/>
+        <w:rPr>
+          <w:rFonts w:ascii="Times New Roman" w:hAnsi="Times New Roman" w:cs="Times New Roman"/>
+          <w:b/>
+          <w:sz w:val="24"/>
+          <w:szCs w:val="24"/>
+        </w:rPr>
+      </w:pPr>
+      <w:bookmarkStart w:id="0" w:name="_GoBack"/>
+      <w:bookmarkEnd w:id="0"/>
     </w:p>
     <w:p>
       <w:pPr>
@@ -3756,18 +3759,169 @@
         <w:jc w:val="both"/>
         <w:rPr>
           <w:rFonts w:ascii="Times New Roman" w:hAnsi="Times New Roman" w:cs="Times New Roman"/>
-          <w:b/>
-          <w:sz w:val="24"/>
-          <w:szCs w:val="24"/>
-        </w:rPr>
-      </w:pPr>
-      <w:r>
-        <w:rPr>
-          <w:rFonts w:ascii="Times New Roman" w:hAnsi="Times New Roman" w:cs="Times New Roman"/>
-          <w:b/>
-          <w:sz w:val="24"/>
-          <w:szCs w:val="24"/>
-        </w:rPr>
+          <w:sz w:val="24"/>
+          <w:szCs w:val="24"/>
+          <w:u w:val="single"/>
+        </w:rPr>
+      </w:pPr>
+      <w:r>
+        <w:rPr>
+          <w:rFonts w:ascii="Times New Roman" w:hAnsi="Times New Roman" w:cs="Times New Roman"/>
+          <w:sz w:val="24"/>
+          <w:szCs w:val="24"/>
+          <w:u w:val="single"/>
+        </w:rPr>
+        <w:t>Scenario 5: A user tries to view the details of one of his/her posted items</w:t>
+      </w:r>
+    </w:p>
+    <w:p>
+      <w:pPr>
+        <w:pStyle w:val="ListParagraph"/>
+        <w:numPr>
+          <w:ilvl w:val="0"/>
+          <w:numId w:val="21"/>
+        </w:numPr>
+        <w:spacing w:after="0" w:line="360" w:lineRule="auto"/>
+        <w:jc w:val="both"/>
+        <w:rPr>
+          <w:rFonts w:ascii="Times New Roman" w:hAnsi="Times New Roman" w:cs="Times New Roman"/>
+          <w:sz w:val="24"/>
+          <w:szCs w:val="24"/>
+        </w:rPr>
+      </w:pPr>
+      <w:r>
+        <w:rPr>
+          <w:rFonts w:ascii="Times New Roman" w:hAnsi="Times New Roman" w:cs="Times New Roman"/>
+          <w:sz w:val="24"/>
+          <w:szCs w:val="24"/>
+        </w:rPr>
+        <w:t>GIVEN: A user is viewing his/her account page</w:t>
+      </w:r>
+    </w:p>
+    <w:p>
+      <w:pPr>
+        <w:pStyle w:val="ListParagraph"/>
+        <w:numPr>
+          <w:ilvl w:val="1"/>
+          <w:numId w:val="21"/>
+        </w:numPr>
+        <w:spacing w:after="0" w:line="360" w:lineRule="auto"/>
+        <w:jc w:val="both"/>
+        <w:rPr>
+          <w:rFonts w:ascii="Times New Roman" w:hAnsi="Times New Roman" w:cs="Times New Roman"/>
+          <w:sz w:val="24"/>
+          <w:szCs w:val="24"/>
+        </w:rPr>
+      </w:pPr>
+      <w:r>
+        <w:rPr>
+          <w:rFonts w:ascii="Times New Roman" w:hAnsi="Times New Roman" w:cs="Times New Roman"/>
+          <w:sz w:val="24"/>
+          <w:szCs w:val="24"/>
+        </w:rPr>
+        <w:t>AND: The user has an item(s) posted to the lost and/or found page</w:t>
+      </w:r>
+    </w:p>
+    <w:p>
+      <w:pPr>
+        <w:pStyle w:val="ListParagraph"/>
+        <w:numPr>
+          <w:ilvl w:val="0"/>
+          <w:numId w:val="21"/>
+        </w:numPr>
+        <w:spacing w:after="0" w:line="360" w:lineRule="auto"/>
+        <w:jc w:val="both"/>
+        <w:rPr>
+          <w:rFonts w:ascii="Times New Roman" w:hAnsi="Times New Roman" w:cs="Times New Roman"/>
+          <w:sz w:val="24"/>
+          <w:szCs w:val="24"/>
+        </w:rPr>
+      </w:pPr>
+      <w:r>
+        <w:rPr>
+          <w:rFonts w:ascii="Times New Roman" w:hAnsi="Times New Roman" w:cs="Times New Roman"/>
+          <w:sz w:val="24"/>
+          <w:szCs w:val="24"/>
+        </w:rPr>
+        <w:t>WHEN: The user taps on one of his/her posted item</w:t>
+      </w:r>
+    </w:p>
+    <w:p>
+      <w:pPr>
+        <w:pStyle w:val="ListParagraph"/>
+        <w:numPr>
+          <w:ilvl w:val="0"/>
+          <w:numId w:val="21"/>
+        </w:numPr>
+        <w:spacing w:after="0" w:line="360" w:lineRule="auto"/>
+        <w:jc w:val="both"/>
+        <w:rPr>
+          <w:rFonts w:ascii="Times New Roman" w:hAnsi="Times New Roman" w:cs="Times New Roman"/>
+          <w:sz w:val="24"/>
+          <w:szCs w:val="24"/>
+        </w:rPr>
+      </w:pPr>
+      <w:r>
+        <w:rPr>
+          <w:rFonts w:ascii="Times New Roman" w:hAnsi="Times New Roman" w:cs="Times New Roman"/>
+          <w:sz w:val="24"/>
+          <w:szCs w:val="24"/>
+        </w:rPr>
+        <w:t>THEN: He/she will see more information about it (such as updates in location suggested by people or people trying to contact about the item to check if it’s theirs</w:t>
+      </w:r>
+    </w:p>
+    <w:p>
+      <w:pPr>
+        <w:spacing w:after="0" w:line="360" w:lineRule="auto"/>
+        <w:jc w:val="both"/>
+        <w:rPr>
+          <w:rFonts w:ascii="Times New Roman" w:hAnsi="Times New Roman" w:cs="Times New Roman"/>
+          <w:sz w:val="24"/>
+          <w:szCs w:val="24"/>
+        </w:rPr>
+      </w:pPr>
+    </w:p>
+    <w:p>
+      <w:pPr>
+        <w:spacing w:after="0" w:line="360" w:lineRule="auto"/>
+        <w:jc w:val="both"/>
+        <w:rPr>
+          <w:rFonts w:ascii="Times New Roman" w:hAnsi="Times New Roman" w:cs="Times New Roman"/>
+          <w:sz w:val="24"/>
+          <w:szCs w:val="24"/>
+        </w:rPr>
+      </w:pPr>
+    </w:p>
+    <w:p>
+      <w:pPr>
+        <w:spacing w:after="0" w:line="360" w:lineRule="auto"/>
+        <w:jc w:val="both"/>
+        <w:rPr>
+          <w:rFonts w:ascii="Times New Roman" w:hAnsi="Times New Roman" w:cs="Times New Roman"/>
+          <w:sz w:val="24"/>
+          <w:szCs w:val="24"/>
+        </w:rPr>
+      </w:pPr>
+    </w:p>
+    <w:p>
+      <w:pPr>
+        <w:spacing w:after="0" w:line="360" w:lineRule="auto"/>
+        <w:jc w:val="both"/>
+        <w:rPr>
+          <w:rFonts w:ascii="Times New Roman" w:hAnsi="Times New Roman" w:cs="Times New Roman"/>
+          <w:b/>
+          <w:sz w:val="24"/>
+          <w:szCs w:val="24"/>
+        </w:rPr>
+      </w:pPr>
+      <w:r>
+        <w:rPr>
+          <w:rFonts w:ascii="Times New Roman" w:hAnsi="Times New Roman" w:cs="Times New Roman"/>
+          <w:b/>
+          <w:sz w:val="24"/>
+          <w:szCs w:val="24"/>
+        </w:rPr>
+        <w:lastRenderedPageBreak/>
         <w:t>Done Done Criteria</w:t>
       </w:r>
     </w:p>
@@ -3864,6 +4018,30 @@
           <w:sz w:val="24"/>
           <w:szCs w:val="24"/>
         </w:rPr>
+        <w:t>UI must be reviewed by at least 3 potential users</w:t>
+      </w:r>
+    </w:p>
+    <w:p>
+      <w:pPr>
+        <w:pStyle w:val="ListParagraph"/>
+        <w:numPr>
+          <w:ilvl w:val="0"/>
+          <w:numId w:val="4"/>
+        </w:numPr>
+        <w:spacing w:after="0" w:line="360" w:lineRule="auto"/>
+        <w:jc w:val="both"/>
+        <w:rPr>
+          <w:rFonts w:ascii="Times New Roman" w:hAnsi="Times New Roman" w:cs="Times New Roman"/>
+          <w:sz w:val="24"/>
+          <w:szCs w:val="24"/>
+        </w:rPr>
+      </w:pPr>
+      <w:r>
+        <w:rPr>
+          <w:rFonts w:ascii="Times New Roman" w:hAnsi="Times New Roman" w:cs="Times New Roman"/>
+          <w:sz w:val="24"/>
+          <w:szCs w:val="24"/>
+        </w:rPr>
         <w:t>Code has been tested on multiple android emulators</w:t>
       </w:r>
     </w:p>
@@ -3914,8 +4092,234 @@
         </w:rPr>
         <w:t xml:space="preserve">And/or multiple computers (in case the code accidentally contains parts specific to the original coder’s settings) </w:t>
       </w:r>
-      <w:bookmarkStart w:id="0" w:name="_GoBack"/>
-      <w:bookmarkEnd w:id="0"/>
+    </w:p>
+    <w:p>
+      <w:pPr>
+        <w:spacing w:after="0" w:line="360" w:lineRule="auto"/>
+        <w:jc w:val="both"/>
+        <w:rPr>
+          <w:rFonts w:ascii="Times New Roman" w:hAnsi="Times New Roman" w:cs="Times New Roman"/>
+          <w:b/>
+          <w:sz w:val="28"/>
+          <w:szCs w:val="24"/>
+        </w:rPr>
+      </w:pPr>
+    </w:p>
+    <w:p>
+      <w:pPr>
+        <w:spacing w:after="0" w:line="360" w:lineRule="auto"/>
+        <w:jc w:val="both"/>
+        <w:rPr>
+          <w:rFonts w:ascii="Times New Roman" w:hAnsi="Times New Roman" w:cs="Times New Roman"/>
+          <w:b/>
+          <w:sz w:val="28"/>
+          <w:szCs w:val="24"/>
+        </w:rPr>
+      </w:pPr>
+    </w:p>
+    <w:p>
+      <w:pPr>
+        <w:spacing w:after="0" w:line="360" w:lineRule="auto"/>
+        <w:jc w:val="both"/>
+        <w:rPr>
+          <w:rFonts w:ascii="Times New Roman" w:hAnsi="Times New Roman" w:cs="Times New Roman"/>
+          <w:b/>
+          <w:sz w:val="28"/>
+          <w:szCs w:val="24"/>
+        </w:rPr>
+      </w:pPr>
+    </w:p>
+    <w:p>
+      <w:pPr>
+        <w:spacing w:after="0" w:line="360" w:lineRule="auto"/>
+        <w:jc w:val="both"/>
+        <w:rPr>
+          <w:rFonts w:ascii="Times New Roman" w:hAnsi="Times New Roman" w:cs="Times New Roman"/>
+          <w:b/>
+          <w:sz w:val="28"/>
+          <w:szCs w:val="24"/>
+        </w:rPr>
+      </w:pPr>
+    </w:p>
+    <w:p>
+      <w:pPr>
+        <w:spacing w:after="0" w:line="360" w:lineRule="auto"/>
+        <w:jc w:val="both"/>
+        <w:rPr>
+          <w:rFonts w:ascii="Times New Roman" w:hAnsi="Times New Roman" w:cs="Times New Roman"/>
+          <w:b/>
+          <w:sz w:val="28"/>
+          <w:szCs w:val="24"/>
+        </w:rPr>
+      </w:pPr>
+    </w:p>
+    <w:p>
+      <w:pPr>
+        <w:spacing w:after="0" w:line="360" w:lineRule="auto"/>
+        <w:jc w:val="both"/>
+        <w:rPr>
+          <w:rFonts w:ascii="Times New Roman" w:hAnsi="Times New Roman" w:cs="Times New Roman"/>
+          <w:b/>
+          <w:sz w:val="28"/>
+          <w:szCs w:val="24"/>
+        </w:rPr>
+      </w:pPr>
+    </w:p>
+    <w:p>
+      <w:pPr>
+        <w:spacing w:after="0" w:line="360" w:lineRule="auto"/>
+        <w:jc w:val="both"/>
+        <w:rPr>
+          <w:rFonts w:ascii="Times New Roman" w:hAnsi="Times New Roman" w:cs="Times New Roman"/>
+          <w:b/>
+          <w:sz w:val="28"/>
+          <w:szCs w:val="24"/>
+        </w:rPr>
+      </w:pPr>
+    </w:p>
+    <w:p>
+      <w:pPr>
+        <w:spacing w:after="0" w:line="360" w:lineRule="auto"/>
+        <w:jc w:val="both"/>
+        <w:rPr>
+          <w:rFonts w:ascii="Times New Roman" w:hAnsi="Times New Roman" w:cs="Times New Roman"/>
+          <w:b/>
+          <w:sz w:val="28"/>
+          <w:szCs w:val="24"/>
+        </w:rPr>
+      </w:pPr>
+    </w:p>
+    <w:p>
+      <w:pPr>
+        <w:spacing w:after="0" w:line="360" w:lineRule="auto"/>
+        <w:jc w:val="both"/>
+        <w:rPr>
+          <w:rFonts w:ascii="Times New Roman" w:hAnsi="Times New Roman" w:cs="Times New Roman"/>
+          <w:b/>
+          <w:sz w:val="28"/>
+          <w:szCs w:val="24"/>
+        </w:rPr>
+      </w:pPr>
+    </w:p>
+    <w:p>
+      <w:pPr>
+        <w:spacing w:after="0" w:line="360" w:lineRule="auto"/>
+        <w:jc w:val="both"/>
+        <w:rPr>
+          <w:rFonts w:ascii="Times New Roman" w:hAnsi="Times New Roman" w:cs="Times New Roman"/>
+          <w:b/>
+          <w:sz w:val="28"/>
+          <w:szCs w:val="24"/>
+        </w:rPr>
+      </w:pPr>
+    </w:p>
+    <w:p>
+      <w:pPr>
+        <w:spacing w:after="0" w:line="360" w:lineRule="auto"/>
+        <w:jc w:val="both"/>
+        <w:rPr>
+          <w:rFonts w:ascii="Times New Roman" w:hAnsi="Times New Roman" w:cs="Times New Roman"/>
+          <w:b/>
+          <w:sz w:val="28"/>
+          <w:szCs w:val="24"/>
+        </w:rPr>
+      </w:pPr>
+    </w:p>
+    <w:p>
+      <w:pPr>
+        <w:spacing w:after="0" w:line="360" w:lineRule="auto"/>
+        <w:jc w:val="both"/>
+        <w:rPr>
+          <w:rFonts w:ascii="Times New Roman" w:hAnsi="Times New Roman" w:cs="Times New Roman"/>
+          <w:b/>
+          <w:sz w:val="28"/>
+          <w:szCs w:val="24"/>
+        </w:rPr>
+      </w:pPr>
+    </w:p>
+    <w:p>
+      <w:pPr>
+        <w:spacing w:after="0" w:line="360" w:lineRule="auto"/>
+        <w:jc w:val="both"/>
+        <w:rPr>
+          <w:rFonts w:ascii="Times New Roman" w:hAnsi="Times New Roman" w:cs="Times New Roman"/>
+          <w:b/>
+          <w:sz w:val="28"/>
+          <w:szCs w:val="24"/>
+        </w:rPr>
+      </w:pPr>
+    </w:p>
+    <w:p>
+      <w:pPr>
+        <w:spacing w:after="0" w:line="360" w:lineRule="auto"/>
+        <w:jc w:val="both"/>
+        <w:rPr>
+          <w:rFonts w:ascii="Times New Roman" w:hAnsi="Times New Roman" w:cs="Times New Roman"/>
+          <w:b/>
+          <w:sz w:val="28"/>
+          <w:szCs w:val="24"/>
+        </w:rPr>
+      </w:pPr>
+    </w:p>
+    <w:p>
+      <w:pPr>
+        <w:spacing w:after="0" w:line="360" w:lineRule="auto"/>
+        <w:jc w:val="both"/>
+        <w:rPr>
+          <w:rFonts w:ascii="Times New Roman" w:hAnsi="Times New Roman" w:cs="Times New Roman"/>
+          <w:b/>
+          <w:sz w:val="28"/>
+          <w:szCs w:val="24"/>
+        </w:rPr>
+      </w:pPr>
+    </w:p>
+    <w:p>
+      <w:pPr>
+        <w:spacing w:after="0" w:line="360" w:lineRule="auto"/>
+        <w:jc w:val="both"/>
+        <w:rPr>
+          <w:rFonts w:ascii="Times New Roman" w:hAnsi="Times New Roman" w:cs="Times New Roman"/>
+          <w:b/>
+          <w:sz w:val="28"/>
+          <w:szCs w:val="24"/>
+        </w:rPr>
+      </w:pPr>
+    </w:p>
+    <w:p>
+      <w:pPr>
+        <w:spacing w:after="0" w:line="360" w:lineRule="auto"/>
+        <w:jc w:val="both"/>
+        <w:rPr>
+          <w:rFonts w:ascii="Times New Roman" w:hAnsi="Times New Roman" w:cs="Times New Roman"/>
+          <w:b/>
+          <w:sz w:val="28"/>
+          <w:szCs w:val="24"/>
+        </w:rPr>
+      </w:pPr>
+    </w:p>
+    <w:p>
+      <w:pPr>
+        <w:spacing w:after="0" w:line="360" w:lineRule="auto"/>
+        <w:jc w:val="both"/>
+        <w:rPr>
+          <w:rFonts w:ascii="Times New Roman" w:hAnsi="Times New Roman" w:cs="Times New Roman"/>
+          <w:b/>
+          <w:sz w:val="28"/>
+          <w:szCs w:val="24"/>
+        </w:rPr>
+      </w:pPr>
+    </w:p>
+    <w:p>
+      <w:pPr>
+        <w:spacing w:after="0" w:line="360" w:lineRule="auto"/>
+        <w:jc w:val="both"/>
+        <w:rPr>
+          <w:rFonts w:ascii="Times New Roman" w:hAnsi="Times New Roman" w:cs="Times New Roman"/>
+          <w:b/>
+          <w:sz w:val="28"/>
+          <w:szCs w:val="24"/>
+        </w:rPr>
+      </w:pPr>
     </w:p>
     <w:p>
       <w:pPr>
@@ -8859,6 +9263,118 @@
     </w:lvl>
   </w:abstractNum>
   <w:abstractNum w:abstractNumId="18" w15:restartNumberingAfterBreak="0">
+    <w:nsid w:val="737D5C2A"/>
+    <w:multiLevelType w:val="hybridMultilevel"/>
+    <w:tmpl w:val="10D89858"/>
+    <w:lvl w:ilvl="0" w:tplc="04090001">
+      <w:start w:val="1"/>
+      <w:numFmt w:val="bullet"/>
+      <w:lvlText w:val=""/>
+      <w:lvlJc w:val="left"/>
+      <w:pPr>
+        <w:ind w:left="720" w:hanging="360"/>
+      </w:pPr>
+      <w:rPr>
+        <w:rFonts w:ascii="Symbol" w:hAnsi="Symbol" w:hint="default"/>
+      </w:rPr>
+    </w:lvl>
+    <w:lvl w:ilvl="1" w:tplc="33E0A0C2">
+      <w:numFmt w:val="bullet"/>
+      <w:lvlText w:val="-"/>
+      <w:lvlJc w:val="left"/>
+      <w:pPr>
+        <w:ind w:left="1440" w:hanging="360"/>
+      </w:pPr>
+      <w:rPr>
+        <w:rFonts w:ascii="Calibri" w:eastAsiaTheme="minorHAnsi" w:hAnsi="Calibri" w:cs="Calibri" w:hint="default"/>
+      </w:rPr>
+    </w:lvl>
+    <w:lvl w:ilvl="2" w:tplc="04090005" w:tentative="1">
+      <w:start w:val="1"/>
+      <w:numFmt w:val="bullet"/>
+      <w:lvlText w:val=""/>
+      <w:lvlJc w:val="left"/>
+      <w:pPr>
+        <w:ind w:left="2160" w:hanging="360"/>
+      </w:pPr>
+      <w:rPr>
+        <w:rFonts w:ascii="Wingdings" w:hAnsi="Wingdings" w:hint="default"/>
+      </w:rPr>
+    </w:lvl>
+    <w:lvl w:ilvl="3" w:tplc="04090001" w:tentative="1">
+      <w:start w:val="1"/>
+      <w:numFmt w:val="bullet"/>
+      <w:lvlText w:val=""/>
+      <w:lvlJc w:val="left"/>
+      <w:pPr>
+        <w:ind w:left="2880" w:hanging="360"/>
+      </w:pPr>
+      <w:rPr>
+        <w:rFonts w:ascii="Symbol" w:hAnsi="Symbol" w:hint="default"/>
+      </w:rPr>
+    </w:lvl>
+    <w:lvl w:ilvl="4" w:tplc="04090003" w:tentative="1">
+      <w:start w:val="1"/>
+      <w:numFmt w:val="bullet"/>
+      <w:lvlText w:val="o"/>
+      <w:lvlJc w:val="left"/>
+      <w:pPr>
+        <w:ind w:left="3600" w:hanging="360"/>
+      </w:pPr>
+      <w:rPr>
+        <w:rFonts w:ascii="Courier New" w:hAnsi="Courier New" w:cs="Courier New" w:hint="default"/>
+      </w:rPr>
+    </w:lvl>
+    <w:lvl w:ilvl="5" w:tplc="04090005" w:tentative="1">
+      <w:start w:val="1"/>
+      <w:numFmt w:val="bullet"/>
+      <w:lvlText w:val=""/>
+      <w:lvlJc w:val="left"/>
+      <w:pPr>
+        <w:ind w:left="4320" w:hanging="360"/>
+      </w:pPr>
+      <w:rPr>
+        <w:rFonts w:ascii="Wingdings" w:hAnsi="Wingdings" w:hint="default"/>
+      </w:rPr>
+    </w:lvl>
+    <w:lvl w:ilvl="6" w:tplc="04090001" w:tentative="1">
+      <w:start w:val="1"/>
+      <w:numFmt w:val="bullet"/>
+      <w:lvlText w:val=""/>
+      <w:lvlJc w:val="left"/>
+      <w:pPr>
+        <w:ind w:left="5040" w:hanging="360"/>
+      </w:pPr>
+      <w:rPr>
+        <w:rFonts w:ascii="Symbol" w:hAnsi="Symbol" w:hint="default"/>
+      </w:rPr>
+    </w:lvl>
+    <w:lvl w:ilvl="7" w:tplc="04090003" w:tentative="1">
+      <w:start w:val="1"/>
+      <w:numFmt w:val="bullet"/>
+      <w:lvlText w:val="o"/>
+      <w:lvlJc w:val="left"/>
+      <w:pPr>
+        <w:ind w:left="5760" w:hanging="360"/>
+      </w:pPr>
+      <w:rPr>
+        <w:rFonts w:ascii="Courier New" w:hAnsi="Courier New" w:cs="Courier New" w:hint="default"/>
+      </w:rPr>
+    </w:lvl>
+    <w:lvl w:ilvl="8" w:tplc="04090005" w:tentative="1">
+      <w:start w:val="1"/>
+      <w:numFmt w:val="bullet"/>
+      <w:lvlText w:val=""/>
+      <w:lvlJc w:val="left"/>
+      <w:pPr>
+        <w:ind w:left="6480" w:hanging="360"/>
+      </w:pPr>
+      <w:rPr>
+        <w:rFonts w:ascii="Wingdings" w:hAnsi="Wingdings" w:hint="default"/>
+      </w:rPr>
+    </w:lvl>
+  </w:abstractNum>
+  <w:abstractNum w:abstractNumId="19" w15:restartNumberingAfterBreak="0">
     <w:nsid w:val="78CF6826"/>
     <w:multiLevelType w:val="hybridMultilevel"/>
     <w:tmpl w:val="773A88F8"/>
@@ -8971,7 +9487,7 @@
       </w:rPr>
     </w:lvl>
   </w:abstractNum>
-  <w:abstractNum w:abstractNumId="19" w15:restartNumberingAfterBreak="0">
+  <w:abstractNum w:abstractNumId="20" w15:restartNumberingAfterBreak="0">
     <w:nsid w:val="7F0250A2"/>
     <w:multiLevelType w:val="hybridMultilevel"/>
     <w:tmpl w:val="4FCA51C0"/>
@@ -9094,7 +9610,7 @@
     <w:abstractNumId w:val="7"/>
   </w:num>
   <w:num w:numId="4">
-    <w:abstractNumId w:val="19"/>
+    <w:abstractNumId w:val="20"/>
   </w:num>
   <w:num w:numId="5">
     <w:abstractNumId w:val="13"/>
@@ -9118,7 +9634,7 @@
     <w:abstractNumId w:val="4"/>
   </w:num>
   <w:num w:numId="12">
-    <w:abstractNumId w:val="18"/>
+    <w:abstractNumId w:val="19"/>
   </w:num>
   <w:num w:numId="13">
     <w:abstractNumId w:val="2"/>
@@ -9143,6 +9659,9 @@
   </w:num>
   <w:num w:numId="20">
     <w:abstractNumId w:val="15"/>
+  </w:num>
+  <w:num w:numId="21">
+    <w:abstractNumId w:val="18"/>
   </w:num>
 </w:numbering>
 </file>

</xml_diff>

<commit_message>
Updated the Readme and added stuff to M4.docx
My Done done criteria were missing.
</commit_message>
<xml_diff>
--- a/M4/M4.docx
+++ b/M4/M4.docx
@@ -1,6 +1,6 @@
 
 <file path=word/document.xml><?xml version="1.0" encoding="utf-8"?>
-<w:document xmlns:wpc="http://schemas.microsoft.com/office/word/2010/wordprocessingCanvas" xmlns:cx="http://schemas.microsoft.com/office/drawing/2014/chartex" xmlns:cx1="http://schemas.microsoft.com/office/drawing/2015/9/8/chartex" xmlns:cx2="http://schemas.microsoft.com/office/drawing/2015/10/21/chartex" xmlns:cx3="http://schemas.microsoft.com/office/drawing/2016/5/9/chartex" xmlns:cx4="http://schemas.microsoft.com/office/drawing/2016/5/10/chartex" xmlns:cx5="http://schemas.microsoft.com/office/drawing/2016/5/11/chartex" xmlns:mc="http://schemas.openxmlformats.org/markup-compatibility/2006" xmlns:o="urn:schemas-microsoft-com:office:office" xmlns:r="http://schemas.openxmlformats.org/officeDocument/2006/relationships" xmlns:m="http://schemas.openxmlformats.org/officeDocument/2006/math" xmlns:v="urn:schemas-microsoft-com:vml" xmlns:wp14="http://schemas.microsoft.com/office/word/2010/wordprocessingDrawing" xmlns:wp="http://schemas.openxmlformats.org/drawingml/2006/wordprocessingDrawing" xmlns:w10="urn:schemas-microsoft-com:office:word" xmlns:w="http://schemas.openxmlformats.org/wordprocessingml/2006/main" xmlns:w14="http://schemas.microsoft.com/office/word/2010/wordml" xmlns:w15="http://schemas.microsoft.com/office/word/2012/wordml" xmlns:w16se="http://schemas.microsoft.com/office/word/2015/wordml/symex" xmlns:wpg="http://schemas.microsoft.com/office/word/2010/wordprocessingGroup" xmlns:wpi="http://schemas.microsoft.com/office/word/2010/wordprocessingInk" xmlns:wne="http://schemas.microsoft.com/office/word/2006/wordml" xmlns:wps="http://schemas.microsoft.com/office/word/2010/wordprocessingShape" mc:Ignorable="w14 w15 w16se wp14">
+<w:document xmlns:wpc="http://schemas.microsoft.com/office/word/2010/wordprocessingCanvas" xmlns:mo="http://schemas.microsoft.com/office/mac/office/2008/main" xmlns:mc="http://schemas.openxmlformats.org/markup-compatibility/2006" xmlns:mv="urn:schemas-microsoft-com:mac:vml" xmlns:o="urn:schemas-microsoft-com:office:office" xmlns:r="http://schemas.openxmlformats.org/officeDocument/2006/relationships" xmlns:m="http://schemas.openxmlformats.org/officeDocument/2006/math" xmlns:v="urn:schemas-microsoft-com:vml" xmlns:wp14="http://schemas.microsoft.com/office/word/2010/wordprocessingDrawing" xmlns:wp="http://schemas.openxmlformats.org/drawingml/2006/wordprocessingDrawing" xmlns:w10="urn:schemas-microsoft-com:office:word" xmlns:w="http://schemas.openxmlformats.org/wordprocessingml/2006/main" xmlns:w14="http://schemas.microsoft.com/office/word/2010/wordml" xmlns:w15="http://schemas.microsoft.com/office/word/2012/wordml" xmlns:wpg="http://schemas.microsoft.com/office/word/2010/wordprocessingGroup" xmlns:wpi="http://schemas.microsoft.com/office/word/2010/wordprocessingInk" xmlns:wne="http://schemas.microsoft.com/office/word/2006/wordml" xmlns:wps="http://schemas.microsoft.com/office/word/2010/wordprocessingShape" mc:Ignorable="w14 w15 wp14">
   <w:body>
     <w:p>
       <w:pPr>
@@ -370,9 +370,10 @@
         <w:rPr>
           <w:rFonts w:ascii="Times New Roman" w:hAnsi="Times New Roman" w:cs="Times New Roman"/>
           <w:noProof/>
+          <w:lang w:eastAsia="ko-KR"/>
         </w:rPr>
         <w:drawing>
-          <wp:anchor distT="0" distB="0" distL="114300" distR="114300" simplePos="0" relativeHeight="251658240" behindDoc="1" locked="0" layoutInCell="1" allowOverlap="1">
+          <wp:anchor distT="0" distB="0" distL="114300" distR="114300" simplePos="0" relativeHeight="251658240" behindDoc="1" locked="0" layoutInCell="1" allowOverlap="1" wp14:anchorId="32A2320D" wp14:editId="1366DA3E">
             <wp:simplePos x="0" y="0"/>
             <wp:positionH relativeFrom="margin">
               <wp:align>center</wp:align>
@@ -768,8 +769,6 @@
           <w:szCs w:val="24"/>
         </w:rPr>
       </w:pPr>
-      <w:bookmarkStart w:id="0" w:name="_GoBack"/>
-      <w:bookmarkEnd w:id="0"/>
     </w:p>
     <w:p>
       <w:pPr>
@@ -2373,26 +2372,34 @@
           <w:sz w:val="24"/>
           <w:szCs w:val="24"/>
         </w:rPr>
-        <w:t xml:space="preserve">        display a message outlining the password requirements and put a red</w:t>
-      </w:r>
-    </w:p>
-    <w:p>
-      <w:pPr>
-        <w:spacing w:after="0" w:line="360" w:lineRule="auto"/>
-        <w:jc w:val="both"/>
-        <w:rPr>
-          <w:rFonts w:ascii="Times New Roman" w:hAnsi="Times New Roman" w:cs="Times New Roman"/>
-          <w:sz w:val="24"/>
-          <w:szCs w:val="24"/>
-        </w:rPr>
-      </w:pPr>
-      <w:r>
-        <w:rPr>
-          <w:rFonts w:ascii="Times New Roman" w:hAnsi="Times New Roman" w:cs="Times New Roman"/>
-          <w:sz w:val="24"/>
-          <w:szCs w:val="24"/>
-        </w:rPr>
-        <w:t xml:space="preserve">        outline around the box.</w:t>
+        <w:t xml:space="preserve">        display a message outlining the password requirements and </w:t>
+      </w:r>
+      <w:r>
+        <w:rPr>
+          <w:rFonts w:ascii="Times New Roman" w:hAnsi="Times New Roman" w:cs="Times New Roman"/>
+          <w:sz w:val="24"/>
+          <w:szCs w:val="24"/>
+        </w:rPr>
+        <w:t>put coloring</w:t>
+      </w:r>
+    </w:p>
+    <w:p>
+      <w:pPr>
+        <w:spacing w:after="0" w:line="360" w:lineRule="auto"/>
+        <w:jc w:val="both"/>
+        <w:rPr>
+          <w:rFonts w:ascii="Times New Roman" w:hAnsi="Times New Roman" w:cs="Times New Roman"/>
+          <w:sz w:val="24"/>
+          <w:szCs w:val="24"/>
+        </w:rPr>
+      </w:pPr>
+      <w:r>
+        <w:rPr>
+          <w:rFonts w:ascii="Times New Roman" w:hAnsi="Times New Roman" w:cs="Times New Roman"/>
+          <w:sz w:val="24"/>
+          <w:szCs w:val="24"/>
+        </w:rPr>
+        <w:t xml:space="preserve">        related to invalid password input.</w:t>
       </w:r>
     </w:p>
     <w:p>
@@ -2463,42 +2470,309 @@
           <w:szCs w:val="24"/>
         </w:rPr>
       </w:pPr>
-    </w:p>
-    <w:p>
-      <w:pPr>
-        <w:spacing w:after="0" w:line="360" w:lineRule="auto"/>
-        <w:jc w:val="both"/>
-        <w:rPr>
-          <w:rFonts w:ascii="Times New Roman" w:hAnsi="Times New Roman" w:cs="Times New Roman"/>
-          <w:b/>
-          <w:sz w:val="24"/>
-          <w:szCs w:val="24"/>
-        </w:rPr>
-      </w:pPr>
-    </w:p>
-    <w:p>
-      <w:pPr>
-        <w:spacing w:after="0" w:line="360" w:lineRule="auto"/>
-        <w:jc w:val="both"/>
-        <w:rPr>
-          <w:rFonts w:ascii="Times New Roman" w:hAnsi="Times New Roman" w:cs="Times New Roman"/>
-          <w:b/>
-          <w:sz w:val="24"/>
-          <w:szCs w:val="24"/>
-        </w:rPr>
-      </w:pPr>
-    </w:p>
-    <w:p>
-      <w:pPr>
-        <w:spacing w:after="0" w:line="360" w:lineRule="auto"/>
-        <w:jc w:val="both"/>
-        <w:rPr>
-          <w:rFonts w:ascii="Times New Roman" w:hAnsi="Times New Roman" w:cs="Times New Roman"/>
-          <w:b/>
-          <w:sz w:val="24"/>
-          <w:szCs w:val="24"/>
-        </w:rPr>
-      </w:pPr>
+      <w:r>
+        <w:rPr>
+          <w:rFonts w:ascii="Times New Roman" w:hAnsi="Times New Roman" w:cs="Times New Roman"/>
+          <w:b/>
+          <w:sz w:val="24"/>
+          <w:szCs w:val="24"/>
+        </w:rPr>
+        <w:t>Done Done Criteria:</w:t>
+      </w:r>
+    </w:p>
+    <w:p>
+      <w:pPr>
+        <w:pStyle w:val="ListParagraph"/>
+        <w:numPr>
+          <w:ilvl w:val="0"/>
+          <w:numId w:val="4"/>
+        </w:numPr>
+        <w:spacing w:after="0" w:line="360" w:lineRule="auto"/>
+        <w:jc w:val="both"/>
+        <w:rPr>
+          <w:rFonts w:ascii="Times New Roman" w:hAnsi="Times New Roman" w:cs="Times New Roman"/>
+          <w:sz w:val="24"/>
+          <w:szCs w:val="24"/>
+        </w:rPr>
+      </w:pPr>
+      <w:r>
+        <w:rPr>
+          <w:rFonts w:ascii="Times New Roman" w:hAnsi="Times New Roman" w:cs="Times New Roman"/>
+          <w:sz w:val="24"/>
+          <w:szCs w:val="24"/>
+        </w:rPr>
+        <w:t>All acceptance criteria are met</w:t>
+      </w:r>
+    </w:p>
+    <w:p>
+      <w:pPr>
+        <w:pStyle w:val="ListParagraph"/>
+        <w:numPr>
+          <w:ilvl w:val="1"/>
+          <w:numId w:val="17"/>
+        </w:numPr>
+        <w:spacing w:after="0" w:line="360" w:lineRule="auto"/>
+        <w:jc w:val="both"/>
+        <w:rPr>
+          <w:rFonts w:ascii="Times New Roman" w:hAnsi="Times New Roman" w:cs="Times New Roman"/>
+          <w:sz w:val="24"/>
+          <w:szCs w:val="24"/>
+        </w:rPr>
+      </w:pPr>
+      <w:r>
+        <w:rPr>
+          <w:rFonts w:ascii="Times New Roman" w:hAnsi="Times New Roman" w:cs="Times New Roman"/>
+          <w:sz w:val="24"/>
+          <w:szCs w:val="24"/>
+        </w:rPr>
+        <w:t>Must have been tested several times by other developers</w:t>
+      </w:r>
+    </w:p>
+    <w:p>
+      <w:pPr>
+        <w:pStyle w:val="ListParagraph"/>
+        <w:numPr>
+          <w:ilvl w:val="1"/>
+          <w:numId w:val="17"/>
+        </w:numPr>
+        <w:spacing w:after="0" w:line="360" w:lineRule="auto"/>
+        <w:jc w:val="both"/>
+        <w:rPr>
+          <w:rFonts w:ascii="Times New Roman" w:hAnsi="Times New Roman" w:cs="Times New Roman"/>
+          <w:sz w:val="24"/>
+          <w:szCs w:val="24"/>
+        </w:rPr>
+      </w:pPr>
+      <w:r>
+        <w:rPr>
+          <w:rFonts w:ascii="Times New Roman" w:hAnsi="Times New Roman" w:cs="Times New Roman"/>
+          <w:sz w:val="24"/>
+          <w:szCs w:val="24"/>
+        </w:rPr>
+        <w:t>Must be able to create account</w:t>
+      </w:r>
+    </w:p>
+    <w:p>
+      <w:pPr>
+        <w:pStyle w:val="ListParagraph"/>
+        <w:numPr>
+          <w:ilvl w:val="1"/>
+          <w:numId w:val="17"/>
+        </w:numPr>
+        <w:spacing w:after="0" w:line="360" w:lineRule="auto"/>
+        <w:jc w:val="both"/>
+        <w:rPr>
+          <w:rFonts w:ascii="Times New Roman" w:hAnsi="Times New Roman" w:cs="Times New Roman"/>
+          <w:sz w:val="24"/>
+          <w:szCs w:val="24"/>
+        </w:rPr>
+      </w:pPr>
+      <w:r>
+        <w:rPr>
+          <w:rFonts w:ascii="Times New Roman" w:hAnsi="Times New Roman" w:cs="Times New Roman"/>
+          <w:sz w:val="24"/>
+          <w:szCs w:val="24"/>
+        </w:rPr>
+        <w:lastRenderedPageBreak/>
+        <w:t>Must verify all inputs</w:t>
+      </w:r>
+      <w:r>
+        <w:rPr>
+          <w:rFonts w:ascii="Times New Roman" w:hAnsi="Times New Roman" w:cs="Times New Roman"/>
+          <w:sz w:val="24"/>
+          <w:szCs w:val="24"/>
+        </w:rPr>
+        <w:t xml:space="preserve"> and alert user to invalid inputs</w:t>
+      </w:r>
+    </w:p>
+    <w:p>
+      <w:pPr>
+        <w:pStyle w:val="ListParagraph"/>
+        <w:numPr>
+          <w:ilvl w:val="1"/>
+          <w:numId w:val="17"/>
+        </w:numPr>
+        <w:spacing w:after="0" w:line="360" w:lineRule="auto"/>
+        <w:jc w:val="both"/>
+        <w:rPr>
+          <w:rFonts w:ascii="Times New Roman" w:hAnsi="Times New Roman" w:cs="Times New Roman"/>
+          <w:sz w:val="24"/>
+          <w:szCs w:val="24"/>
+        </w:rPr>
+      </w:pPr>
+      <w:r>
+        <w:rPr>
+          <w:rFonts w:ascii="Times New Roman" w:hAnsi="Times New Roman" w:cs="Times New Roman"/>
+          <w:sz w:val="24"/>
+          <w:szCs w:val="24"/>
+        </w:rPr>
+        <w:t>Must add info to database</w:t>
+      </w:r>
+    </w:p>
+    <w:p>
+      <w:pPr>
+        <w:pStyle w:val="ListParagraph"/>
+        <w:numPr>
+          <w:ilvl w:val="1"/>
+          <w:numId w:val="17"/>
+        </w:numPr>
+        <w:spacing w:after="0" w:line="360" w:lineRule="auto"/>
+        <w:jc w:val="both"/>
+        <w:rPr>
+          <w:rFonts w:ascii="Times New Roman" w:hAnsi="Times New Roman" w:cs="Times New Roman"/>
+          <w:sz w:val="24"/>
+          <w:szCs w:val="24"/>
+        </w:rPr>
+      </w:pPr>
+      <w:r>
+        <w:rPr>
+          <w:rFonts w:ascii="Times New Roman" w:hAnsi="Times New Roman" w:cs="Times New Roman"/>
+          <w:sz w:val="24"/>
+          <w:szCs w:val="24"/>
+        </w:rPr>
+        <w:t>Must go to next activity: report lost item, report sighting, or donating</w:t>
+      </w:r>
+      <w:bookmarkStart w:id="0" w:name="_GoBack"/>
+      <w:bookmarkEnd w:id="0"/>
+    </w:p>
+    <w:p>
+      <w:pPr>
+        <w:pStyle w:val="ListParagraph"/>
+        <w:numPr>
+          <w:ilvl w:val="0"/>
+          <w:numId w:val="4"/>
+        </w:numPr>
+        <w:spacing w:after="0" w:line="360" w:lineRule="auto"/>
+        <w:jc w:val="both"/>
+        <w:rPr>
+          <w:rFonts w:ascii="Times New Roman" w:hAnsi="Times New Roman" w:cs="Times New Roman"/>
+          <w:sz w:val="24"/>
+          <w:szCs w:val="24"/>
+        </w:rPr>
+      </w:pPr>
+      <w:r>
+        <w:rPr>
+          <w:rFonts w:ascii="Times New Roman" w:hAnsi="Times New Roman" w:cs="Times New Roman"/>
+          <w:sz w:val="24"/>
+          <w:szCs w:val="24"/>
+        </w:rPr>
+        <w:t>Code must also be reviewed by at least one other developer</w:t>
+      </w:r>
+    </w:p>
+    <w:p>
+      <w:pPr>
+        <w:pStyle w:val="ListParagraph"/>
+        <w:numPr>
+          <w:ilvl w:val="0"/>
+          <w:numId w:val="4"/>
+        </w:numPr>
+        <w:spacing w:after="0" w:line="360" w:lineRule="auto"/>
+        <w:jc w:val="both"/>
+        <w:rPr>
+          <w:rFonts w:ascii="Times New Roman" w:hAnsi="Times New Roman" w:cs="Times New Roman"/>
+          <w:sz w:val="24"/>
+          <w:szCs w:val="24"/>
+        </w:rPr>
+      </w:pPr>
+      <w:r>
+        <w:rPr>
+          <w:rFonts w:ascii="Times New Roman" w:hAnsi="Times New Roman" w:cs="Times New Roman"/>
+          <w:sz w:val="24"/>
+          <w:szCs w:val="24"/>
+        </w:rPr>
+        <w:t>UI must be reviewed by at least 3 potential users</w:t>
+      </w:r>
+    </w:p>
+    <w:p>
+      <w:pPr>
+        <w:pStyle w:val="ListParagraph"/>
+        <w:numPr>
+          <w:ilvl w:val="0"/>
+          <w:numId w:val="4"/>
+        </w:numPr>
+        <w:spacing w:after="0" w:line="360" w:lineRule="auto"/>
+        <w:jc w:val="both"/>
+        <w:rPr>
+          <w:rFonts w:ascii="Times New Roman" w:hAnsi="Times New Roman" w:cs="Times New Roman"/>
+          <w:sz w:val="24"/>
+          <w:szCs w:val="24"/>
+        </w:rPr>
+      </w:pPr>
+      <w:r>
+        <w:rPr>
+          <w:rFonts w:ascii="Times New Roman" w:hAnsi="Times New Roman" w:cs="Times New Roman"/>
+          <w:sz w:val="24"/>
+          <w:szCs w:val="24"/>
+        </w:rPr>
+        <w:t>Code has been tested on multiple android emulators</w:t>
+      </w:r>
+    </w:p>
+    <w:p>
+      <w:pPr>
+        <w:pStyle w:val="ListParagraph"/>
+        <w:numPr>
+          <w:ilvl w:val="1"/>
+          <w:numId w:val="17"/>
+        </w:numPr>
+        <w:spacing w:after="0" w:line="360" w:lineRule="auto"/>
+        <w:jc w:val="both"/>
+        <w:rPr>
+          <w:rFonts w:ascii="Times New Roman" w:hAnsi="Times New Roman" w:cs="Times New Roman"/>
+          <w:sz w:val="24"/>
+          <w:szCs w:val="24"/>
+        </w:rPr>
+      </w:pPr>
+      <w:r>
+        <w:rPr>
+          <w:rFonts w:ascii="Times New Roman" w:hAnsi="Times New Roman" w:cs="Times New Roman"/>
+          <w:sz w:val="24"/>
+          <w:szCs w:val="24"/>
+        </w:rPr>
+        <w:t>And/or multiple android phones</w:t>
+      </w:r>
+    </w:p>
+    <w:p>
+      <w:pPr>
+        <w:pStyle w:val="ListParagraph"/>
+        <w:numPr>
+          <w:ilvl w:val="1"/>
+          <w:numId w:val="17"/>
+        </w:numPr>
+        <w:spacing w:after="0" w:line="360" w:lineRule="auto"/>
+        <w:jc w:val="both"/>
+        <w:rPr>
+          <w:rFonts w:ascii="Times New Roman" w:hAnsi="Times New Roman" w:cs="Times New Roman"/>
+          <w:sz w:val="24"/>
+          <w:szCs w:val="24"/>
+        </w:rPr>
+      </w:pPr>
+      <w:r>
+        <w:rPr>
+          <w:rFonts w:ascii="Times New Roman" w:hAnsi="Times New Roman" w:cs="Times New Roman"/>
+          <w:sz w:val="24"/>
+          <w:szCs w:val="24"/>
+        </w:rPr>
+        <w:t xml:space="preserve">And/or multiple computers (in case the code accidentally contains parts specific to the original coder’s settings) </w:t>
+      </w:r>
+    </w:p>
+    <w:p>
+      <w:pPr>
+        <w:rPr>
+          <w:rFonts w:ascii="Times New Roman" w:hAnsi="Times New Roman" w:cs="Times New Roman"/>
+          <w:b/>
+          <w:sz w:val="28"/>
+          <w:szCs w:val="24"/>
+        </w:rPr>
+      </w:pPr>
+      <w:r>
+        <w:rPr>
+          <w:rFonts w:ascii="Times New Roman" w:hAnsi="Times New Roman" w:cs="Times New Roman"/>
+          <w:b/>
+          <w:sz w:val="28"/>
+          <w:szCs w:val="24"/>
+        </w:rPr>
+        <w:br w:type="page"/>
+      </w:r>
     </w:p>
     <w:p>
       <w:pPr>
@@ -6802,7 +7076,19 @@
         <w:rPr>
           <w:color w:val="000000"/>
         </w:rPr>
-        <w:t>Flag posts that are deemed irrelevant or negative to the community. This ability is available to a normal user as well in order to have a self policing community.</w:t>
+        <w:t xml:space="preserve">Flag posts that are deemed irrelevant or negative to the community. This ability is available to a normal user </w:t>
+      </w:r>
+      <w:r>
+        <w:rPr>
+          <w:color w:val="000000"/>
+        </w:rPr>
+        <w:t>as well in order to have a self-</w:t>
+      </w:r>
+      <w:r>
+        <w:rPr>
+          <w:color w:val="000000"/>
+        </w:rPr>
+        <w:t>policing community.</w:t>
       </w:r>
     </w:p>
     <w:p>
@@ -7202,8 +7488,8 @@
 </file>
 
 <file path=word/numbering.xml><?xml version="1.0" encoding="utf-8"?>
-<w:numbering xmlns:wpc="http://schemas.microsoft.com/office/word/2010/wordprocessingCanvas" xmlns:cx="http://schemas.microsoft.com/office/drawing/2014/chartex" xmlns:cx1="http://schemas.microsoft.com/office/drawing/2015/9/8/chartex" xmlns:cx2="http://schemas.microsoft.com/office/drawing/2015/10/21/chartex" xmlns:cx3="http://schemas.microsoft.com/office/drawing/2016/5/9/chartex" xmlns:cx4="http://schemas.microsoft.com/office/drawing/2016/5/10/chartex" xmlns:cx5="http://schemas.microsoft.com/office/drawing/2016/5/11/chartex" xmlns:mc="http://schemas.openxmlformats.org/markup-compatibility/2006" xmlns:o="urn:schemas-microsoft-com:office:office" xmlns:r="http://schemas.openxmlformats.org/officeDocument/2006/relationships" xmlns:m="http://schemas.openxmlformats.org/officeDocument/2006/math" xmlns:v="urn:schemas-microsoft-com:vml" xmlns:wp14="http://schemas.microsoft.com/office/word/2010/wordprocessingDrawing" xmlns:wp="http://schemas.openxmlformats.org/drawingml/2006/wordprocessingDrawing" xmlns:w10="urn:schemas-microsoft-com:office:word" xmlns:w="http://schemas.openxmlformats.org/wordprocessingml/2006/main" xmlns:w14="http://schemas.microsoft.com/office/word/2010/wordml" xmlns:w15="http://schemas.microsoft.com/office/word/2012/wordml" xmlns:w16se="http://schemas.microsoft.com/office/word/2015/wordml/symex" xmlns:wpg="http://schemas.microsoft.com/office/word/2010/wordprocessingGroup" xmlns:wpi="http://schemas.microsoft.com/office/word/2010/wordprocessingInk" xmlns:wne="http://schemas.microsoft.com/office/word/2006/wordml" xmlns:wps="http://schemas.microsoft.com/office/word/2010/wordprocessingShape" mc:Ignorable="w14 w15 w16se wp14">
-  <w:abstractNum w:abstractNumId="0" w15:restartNumberingAfterBreak="0">
+<w:numbering xmlns:wpc="http://schemas.microsoft.com/office/word/2010/wordprocessingCanvas" xmlns:mo="http://schemas.microsoft.com/office/mac/office/2008/main" xmlns:mc="http://schemas.openxmlformats.org/markup-compatibility/2006" xmlns:mv="urn:schemas-microsoft-com:mac:vml" xmlns:o="urn:schemas-microsoft-com:office:office" xmlns:r="http://schemas.openxmlformats.org/officeDocument/2006/relationships" xmlns:m="http://schemas.openxmlformats.org/officeDocument/2006/math" xmlns:v="urn:schemas-microsoft-com:vml" xmlns:wp14="http://schemas.microsoft.com/office/word/2010/wordprocessingDrawing" xmlns:wp="http://schemas.openxmlformats.org/drawingml/2006/wordprocessingDrawing" xmlns:w10="urn:schemas-microsoft-com:office:word" xmlns:w="http://schemas.openxmlformats.org/wordprocessingml/2006/main" xmlns:w14="http://schemas.microsoft.com/office/word/2010/wordml" xmlns:w15="http://schemas.microsoft.com/office/word/2012/wordml" xmlns:wpg="http://schemas.microsoft.com/office/word/2010/wordprocessingGroup" xmlns:wpi="http://schemas.microsoft.com/office/word/2010/wordprocessingInk" xmlns:wne="http://schemas.microsoft.com/office/word/2006/wordml" xmlns:wps="http://schemas.microsoft.com/office/word/2010/wordprocessingShape" mc:Ignorable="w14 w15 wp14">
+  <w:abstractNum w:abstractNumId="0">
     <w:nsid w:val="02F237AB"/>
     <w:multiLevelType w:val="hybridMultilevel"/>
     <w:tmpl w:val="A2123256"/>
@@ -7315,7 +7601,7 @@
       </w:rPr>
     </w:lvl>
   </w:abstractNum>
-  <w:abstractNum w:abstractNumId="1" w15:restartNumberingAfterBreak="0">
+  <w:abstractNum w:abstractNumId="1">
     <w:nsid w:val="0EA04119"/>
     <w:multiLevelType w:val="multilevel"/>
     <w:tmpl w:val="445E614E"/>
@@ -7464,7 +7750,7 @@
       </w:rPr>
     </w:lvl>
   </w:abstractNum>
-  <w:abstractNum w:abstractNumId="2" w15:restartNumberingAfterBreak="0">
+  <w:abstractNum w:abstractNumId="2">
     <w:nsid w:val="0EF921AE"/>
     <w:multiLevelType w:val="hybridMultilevel"/>
     <w:tmpl w:val="83749CEA"/>
@@ -7576,7 +7862,7 @@
       </w:rPr>
     </w:lvl>
   </w:abstractNum>
-  <w:abstractNum w:abstractNumId="3" w15:restartNumberingAfterBreak="0">
+  <w:abstractNum w:abstractNumId="3">
     <w:nsid w:val="1B6C3BDB"/>
     <w:multiLevelType w:val="hybridMultilevel"/>
     <w:tmpl w:val="A9AEF04A"/>
@@ -7689,7 +7975,7 @@
       </w:rPr>
     </w:lvl>
   </w:abstractNum>
-  <w:abstractNum w:abstractNumId="4" w15:restartNumberingAfterBreak="0">
+  <w:abstractNum w:abstractNumId="4">
     <w:nsid w:val="23BB08A1"/>
     <w:multiLevelType w:val="hybridMultilevel"/>
     <w:tmpl w:val="7EAABC42"/>
@@ -7802,7 +8088,7 @@
       </w:rPr>
     </w:lvl>
   </w:abstractNum>
-  <w:abstractNum w:abstractNumId="5" w15:restartNumberingAfterBreak="0">
+  <w:abstractNum w:abstractNumId="5">
     <w:nsid w:val="24B149FA"/>
     <w:multiLevelType w:val="hybridMultilevel"/>
     <w:tmpl w:val="9F34281E"/>
@@ -7914,7 +8200,7 @@
       </w:rPr>
     </w:lvl>
   </w:abstractNum>
-  <w:abstractNum w:abstractNumId="6" w15:restartNumberingAfterBreak="0">
+  <w:abstractNum w:abstractNumId="6">
     <w:nsid w:val="30C54439"/>
     <w:multiLevelType w:val="multilevel"/>
     <w:tmpl w:val="EF588726"/>
@@ -8027,7 +8313,7 @@
       </w:pPr>
     </w:lvl>
   </w:abstractNum>
-  <w:abstractNum w:abstractNumId="7" w15:restartNumberingAfterBreak="0">
+  <w:abstractNum w:abstractNumId="7">
     <w:nsid w:val="3C891C71"/>
     <w:multiLevelType w:val="hybridMultilevel"/>
     <w:tmpl w:val="9BA6D082"/>
@@ -8140,7 +8426,7 @@
       </w:rPr>
     </w:lvl>
   </w:abstractNum>
-  <w:abstractNum w:abstractNumId="8" w15:restartNumberingAfterBreak="0">
+  <w:abstractNum w:abstractNumId="8">
     <w:nsid w:val="3CE01D2B"/>
     <w:multiLevelType w:val="hybridMultilevel"/>
     <w:tmpl w:val="5770DF84"/>
@@ -8252,7 +8538,7 @@
       </w:rPr>
     </w:lvl>
   </w:abstractNum>
-  <w:abstractNum w:abstractNumId="9" w15:restartNumberingAfterBreak="0">
+  <w:abstractNum w:abstractNumId="9">
     <w:nsid w:val="42C30403"/>
     <w:multiLevelType w:val="hybridMultilevel"/>
     <w:tmpl w:val="63621588"/>
@@ -8364,7 +8650,7 @@
       </w:rPr>
     </w:lvl>
   </w:abstractNum>
-  <w:abstractNum w:abstractNumId="10" w15:restartNumberingAfterBreak="0">
+  <w:abstractNum w:abstractNumId="10">
     <w:nsid w:val="45C97E9A"/>
     <w:multiLevelType w:val="hybridMultilevel"/>
     <w:tmpl w:val="75F4B1EC"/>
@@ -8476,7 +8762,7 @@
       </w:rPr>
     </w:lvl>
   </w:abstractNum>
-  <w:abstractNum w:abstractNumId="11" w15:restartNumberingAfterBreak="0">
+  <w:abstractNum w:abstractNumId="11">
     <w:nsid w:val="4AC40835"/>
     <w:multiLevelType w:val="hybridMultilevel"/>
     <w:tmpl w:val="1E6C8EB0"/>
@@ -8588,7 +8874,7 @@
       </w:rPr>
     </w:lvl>
   </w:abstractNum>
-  <w:abstractNum w:abstractNumId="12" w15:restartNumberingAfterBreak="0">
+  <w:abstractNum w:abstractNumId="12">
     <w:nsid w:val="51F86498"/>
     <w:multiLevelType w:val="hybridMultilevel"/>
     <w:tmpl w:val="2FB6A902"/>
@@ -8701,7 +8987,7 @@
       </w:rPr>
     </w:lvl>
   </w:abstractNum>
-  <w:abstractNum w:abstractNumId="13" w15:restartNumberingAfterBreak="0">
+  <w:abstractNum w:abstractNumId="13">
     <w:nsid w:val="56E979DB"/>
     <w:multiLevelType w:val="hybridMultilevel"/>
     <w:tmpl w:val="BCD27026"/>
@@ -8813,7 +9099,7 @@
       </w:rPr>
     </w:lvl>
   </w:abstractNum>
-  <w:abstractNum w:abstractNumId="14" w15:restartNumberingAfterBreak="0">
+  <w:abstractNum w:abstractNumId="14">
     <w:nsid w:val="5B5808DB"/>
     <w:multiLevelType w:val="hybridMultilevel"/>
     <w:tmpl w:val="7C7294E2"/>
@@ -8925,7 +9211,7 @@
       </w:rPr>
     </w:lvl>
   </w:abstractNum>
-  <w:abstractNum w:abstractNumId="15" w15:restartNumberingAfterBreak="0">
+  <w:abstractNum w:abstractNumId="15">
     <w:nsid w:val="65F24BEA"/>
     <w:multiLevelType w:val="hybridMultilevel"/>
     <w:tmpl w:val="3C9C8F6C"/>
@@ -9037,7 +9323,7 @@
       </w:rPr>
     </w:lvl>
   </w:abstractNum>
-  <w:abstractNum w:abstractNumId="16" w15:restartNumberingAfterBreak="0">
+  <w:abstractNum w:abstractNumId="16">
     <w:nsid w:val="69466B4E"/>
     <w:multiLevelType w:val="hybridMultilevel"/>
     <w:tmpl w:val="B7FA9978"/>
@@ -9149,7 +9435,7 @@
       </w:rPr>
     </w:lvl>
   </w:abstractNum>
-  <w:abstractNum w:abstractNumId="17" w15:restartNumberingAfterBreak="0">
+  <w:abstractNum w:abstractNumId="17">
     <w:nsid w:val="6CC87BF7"/>
     <w:multiLevelType w:val="hybridMultilevel"/>
     <w:tmpl w:val="11D68250"/>
@@ -9262,7 +9548,7 @@
       </w:rPr>
     </w:lvl>
   </w:abstractNum>
-  <w:abstractNum w:abstractNumId="18" w15:restartNumberingAfterBreak="0">
+  <w:abstractNum w:abstractNumId="18">
     <w:nsid w:val="737D5C2A"/>
     <w:multiLevelType w:val="hybridMultilevel"/>
     <w:tmpl w:val="10D89858"/>
@@ -9374,7 +9660,7 @@
       </w:rPr>
     </w:lvl>
   </w:abstractNum>
-  <w:abstractNum w:abstractNumId="19" w15:restartNumberingAfterBreak="0">
+  <w:abstractNum w:abstractNumId="19">
     <w:nsid w:val="78CF6826"/>
     <w:multiLevelType w:val="hybridMultilevel"/>
     <w:tmpl w:val="773A88F8"/>
@@ -9487,7 +9773,7 @@
       </w:rPr>
     </w:lvl>
   </w:abstractNum>
-  <w:abstractNum w:abstractNumId="20" w15:restartNumberingAfterBreak="0">
+  <w:abstractNum w:abstractNumId="20">
     <w:nsid w:val="7F0250A2"/>
     <w:multiLevelType w:val="hybridMultilevel"/>
     <w:tmpl w:val="4FCA51C0"/>
@@ -9667,7 +9953,7 @@
 </file>
 
 <file path=word/styles.xml><?xml version="1.0" encoding="utf-8"?>
-<w:styles xmlns:mc="http://schemas.openxmlformats.org/markup-compatibility/2006" xmlns:r="http://schemas.openxmlformats.org/officeDocument/2006/relationships" xmlns:w="http://schemas.openxmlformats.org/wordprocessingml/2006/main" xmlns:w14="http://schemas.microsoft.com/office/word/2010/wordml" xmlns:w15="http://schemas.microsoft.com/office/word/2012/wordml" xmlns:w16se="http://schemas.microsoft.com/office/word/2015/wordml/symex" mc:Ignorable="w14 w15 w16se">
+<w:styles xmlns:mc="http://schemas.openxmlformats.org/markup-compatibility/2006" xmlns:r="http://schemas.openxmlformats.org/officeDocument/2006/relationships" xmlns:w="http://schemas.openxmlformats.org/wordprocessingml/2006/main" xmlns:w14="http://schemas.microsoft.com/office/word/2010/wordml" xmlns:w15="http://schemas.microsoft.com/office/word/2012/wordml" mc:Ignorable="w14 w15">
   <w:docDefaults>
     <w:rPrDefault>
       <w:rPr>
@@ -9683,7 +9969,7 @@
       </w:pPr>
     </w:pPrDefault>
   </w:docDefaults>
-  <w:latentStyles w:defLockedState="0" w:defUIPriority="99" w:defSemiHidden="0" w:defUnhideWhenUsed="0" w:defQFormat="0" w:count="374">
+  <w:latentStyles w:defLockedState="0" w:defUIPriority="99" w:defSemiHidden="0" w:defUnhideWhenUsed="0" w:defQFormat="0" w:count="382">
     <w:lsdException w:name="Normal" w:uiPriority="0" w:qFormat="1"/>
     <w:lsdException w:name="heading 1" w:uiPriority="9" w:qFormat="1"/>
     <w:lsdException w:name="heading 2" w:semiHidden="1" w:uiPriority="9" w:unhideWhenUsed="1" w:qFormat="1"/>
@@ -10057,7 +10343,6 @@
     <w:lsdException w:name="List Table 7 Colorful Accent 6" w:uiPriority="52"/>
     <w:lsdException w:name="Mention" w:semiHidden="1" w:unhideWhenUsed="1"/>
     <w:lsdException w:name="Smart Hyperlink" w:semiHidden="1" w:unhideWhenUsed="1"/>
-    <w:lsdException w:name="Hashtag" w:semiHidden="1" w:unhideWhenUsed="1"/>
   </w:latentStyles>
   <w:style w:type="paragraph" w:default="1" w:styleId="Normal">
     <w:name w:val="Normal"/>

</xml_diff>